<commit_message>
Tidied notebooks, added segmentation example
</commit_message>
<xml_diff>
--- a/slides/Diffusion Ethics Studies.docx
+++ b/slides/Diffusion Ethics Studies.docx
@@ -123,6 +123,28 @@
         <w:t>The advent of AI art, powered by advanced generative models, has transformed the landscape of artistic creation and consumption. AI can generate artwork that is not only visually stunning but also pushes the boundaries of traditional art forms. However, this new frontier also raises significant ethical questions about authorship, originality, and the potential impact on the art community. This case study examines the ethical challenges associated with AI-generated art and explores the implications for artists, consumers, and society at large.</w:t>
       </w:r>
     </w:p>
+    <w:p>
+      <w:r>
+        <w:tab/>
+        <w:t xml:space="preserve">As well as </w:t>
+      </w:r>
+      <w:proofErr w:type="gramStart"/>
+      <w:r>
+        <w:t>art work</w:t>
+      </w:r>
+      <w:proofErr w:type="gramEnd"/>
+      <w:r>
+        <w:t xml:space="preserve">, we are also seeing a rise in AI generated social media content – people using fake “influencers” to generate revenue; interior designers offering examples of their work which is clearly AI generated; YouTubers generating artwork for their music playlists. Are any of </w:t>
+      </w:r>
+      <w:proofErr w:type="gramStart"/>
+      <w:r>
+        <w:t>these</w:t>
+      </w:r>
+      <w:proofErr w:type="gramEnd"/>
+      <w:r>
+        <w:t xml:space="preserve"> OK?</w:t>
+      </w:r>
+    </w:p>
     <w:tbl>
       <w:tblPr>
         <w:tblStyle w:val="TableGrid"/>
@@ -211,6 +233,38 @@
             </w:r>
             <w:r>
               <w:t xml:space="preserve"> introduce new styles, techniques, and forms of art.</w:t>
+            </w:r>
+          </w:p>
+          <w:p>
+            <w:pPr>
+              <w:pStyle w:val="ListParagraph"/>
+              <w:numPr>
+                <w:ilvl w:val="0"/>
+                <w:numId w:val="4"/>
+              </w:numPr>
+            </w:pPr>
+            <w:r>
+              <w:t>What policies do you think social media companies should put into place (if any)?</w:t>
+            </w:r>
+          </w:p>
+          <w:p>
+            <w:pPr>
+              <w:pStyle w:val="ListParagraph"/>
+              <w:numPr>
+                <w:ilvl w:val="0"/>
+                <w:numId w:val="4"/>
+              </w:numPr>
+            </w:pPr>
+            <w:r>
+              <w:t xml:space="preserve">Do you think there is a difference between art generated by closed vs </w:t>
+            </w:r>
+            <w:proofErr w:type="gramStart"/>
+            <w:r>
+              <w:t>open source</w:t>
+            </w:r>
+            <w:proofErr w:type="gramEnd"/>
+            <w:r>
+              <w:t xml:space="preserve"> models?</w:t>
             </w:r>
           </w:p>
         </w:tc>

</xml_diff>